<commit_message>
javascript função e objetos
</commit_message>
<xml_diff>
--- a/Javascript/Anotações.docx
+++ b/Javascript/Anotações.docx
@@ -57,13 +57,8 @@
       <w:r>
         <w:t xml:space="preserve">, possui </w:t>
       </w:r>
-      <w:proofErr w:type="gramStart"/>
-      <w:r>
-        <w:t>react.native</w:t>
-      </w:r>
-      <w:proofErr w:type="gramEnd"/>
-      <w:r>
-        <w:t xml:space="preserve"> para mobile</w:t>
+      <w:r>
+        <w:t>react.native para mobile</w:t>
       </w:r>
     </w:p>
     <w:p>
@@ -473,28 +468,12 @@
         <w:t>Numeros = Number.parseInt() ou Number.parseFloat() porém h</w:t>
       </w:r>
       <w:r>
-        <w:t xml:space="preserve">oje em dia se pode usar apenas o </w:t>
-      </w:r>
-      <w:proofErr w:type="gramStart"/>
-      <w:r>
-        <w:t>Number(</w:t>
-      </w:r>
-      <w:proofErr w:type="gramEnd"/>
-      <w:r>
-        <w:t>) para facilitar</w:t>
-      </w:r>
-    </w:p>
-    <w:p>
-      <w:r>
-        <w:t xml:space="preserve">String = String(n) ou </w:t>
-      </w:r>
-      <w:proofErr w:type="gramStart"/>
-      <w:r>
-        <w:t>n.toString</w:t>
-      </w:r>
-      <w:proofErr w:type="gramEnd"/>
-      <w:r>
-        <w:t>()</w:t>
+        <w:t>oje em dia se pode usar apenas o Number() para facilitar</w:t>
+      </w:r>
+    </w:p>
+    <w:p>
+      <w:r>
+        <w:t>String = String(n) ou n.toString()</w:t>
       </w:r>
     </w:p>
     <w:p>
@@ -689,13 +668,8 @@
       </w:r>
     </w:p>
     <w:p>
-      <w:proofErr w:type="gramStart"/>
-      <w:r>
-        <w:t>4 !</w:t>
-      </w:r>
-      <w:proofErr w:type="gramEnd"/>
-      <w:r>
-        <w:t>= 4 Diferente</w:t>
+      <w:r>
+        <w:t>4 != 4 Diferente</w:t>
       </w:r>
       <w:r>
         <w:t xml:space="preserve"> =</w:t>
@@ -784,13 +758,8 @@
       </w:r>
     </w:p>
     <w:p>
-      <w:proofErr w:type="gramStart"/>
-      <w:r>
-        <w:t>Teste?True</w:t>
-      </w:r>
-      <w:proofErr w:type="gramEnd"/>
-      <w:r>
-        <w:t>:false</w:t>
+      <w:r>
+        <w:t>Teste?True:false</w:t>
       </w:r>
     </w:p>
     <w:p/>
@@ -817,29 +786,37 @@
           <w:b/>
           <w:bCs/>
         </w:rPr>
-        <w:t xml:space="preserve"> Por </w:t>
-      </w:r>
-      <w:proofErr w:type="gramStart"/>
+        <w:t xml:space="preserve"> Por marca</w:t>
+      </w:r>
+      <w:r>
+        <w:t>{</w:t>
+      </w:r>
+    </w:p>
+    <w:p>
+      <w:r>
+        <w:t>getElementsByTagName()</w:t>
+      </w:r>
+    </w:p>
+    <w:p>
+      <w:r>
+        <w:t>}</w:t>
+      </w:r>
+    </w:p>
+    <w:p>
       <w:r>
         <w:rPr>
           <w:b/>
           <w:bCs/>
         </w:rPr>
-        <w:t>marca</w:t>
+        <w:t>por id</w:t>
       </w:r>
       <w:r>
         <w:t>{</w:t>
       </w:r>
-      <w:proofErr w:type="gramEnd"/>
-    </w:p>
-    <w:p>
-      <w:proofErr w:type="gramStart"/>
-      <w:r>
-        <w:t>getElementsByTagName(</w:t>
-      </w:r>
-      <w:proofErr w:type="gramEnd"/>
-      <w:r>
-        <w:t>)</w:t>
+    </w:p>
+    <w:p>
+      <w:r>
+        <w:t>getElementByid()</w:t>
       </w:r>
     </w:p>
     <w:p>
@@ -853,29 +830,37 @@
           <w:b/>
           <w:bCs/>
         </w:rPr>
-        <w:t xml:space="preserve">por </w:t>
-      </w:r>
-      <w:proofErr w:type="gramStart"/>
+        <w:t>Por nome</w:t>
+      </w:r>
+      <w:r>
+        <w:t>{</w:t>
+      </w:r>
+    </w:p>
+    <w:p>
+      <w:r>
+        <w:t>getElementsByName()</w:t>
+      </w:r>
+    </w:p>
+    <w:p>
+      <w:r>
+        <w:t>}</w:t>
+      </w:r>
+    </w:p>
+    <w:p>
       <w:r>
         <w:rPr>
           <w:b/>
           <w:bCs/>
         </w:rPr>
-        <w:t>id</w:t>
+        <w:t>Por classe</w:t>
       </w:r>
       <w:r>
         <w:t>{</w:t>
       </w:r>
-      <w:proofErr w:type="gramEnd"/>
-    </w:p>
-    <w:p>
-      <w:proofErr w:type="gramStart"/>
-      <w:r>
-        <w:t>getElementByid(</w:t>
-      </w:r>
-      <w:proofErr w:type="gramEnd"/>
-      <w:r>
-        <w:t>)</w:t>
+    </w:p>
+    <w:p>
+      <w:r>
+        <w:t>getElementsByClassName()</w:t>
       </w:r>
     </w:p>
     <w:p>
@@ -889,29 +874,20 @@
           <w:b/>
           <w:bCs/>
         </w:rPr>
-        <w:t xml:space="preserve">Por </w:t>
-      </w:r>
-      <w:proofErr w:type="gramStart"/>
-      <w:r>
-        <w:rPr>
-          <w:b/>
-          <w:bCs/>
-        </w:rPr>
-        <w:t>nome</w:t>
+        <w:t>Por seletor</w:t>
       </w:r>
       <w:r>
         <w:t>{</w:t>
       </w:r>
-      <w:proofErr w:type="gramEnd"/>
-    </w:p>
-    <w:p>
-      <w:proofErr w:type="gramStart"/>
-      <w:r>
-        <w:t>getElementsByName(</w:t>
-      </w:r>
-      <w:proofErr w:type="gramEnd"/>
-      <w:r>
-        <w:t>)</w:t>
+    </w:p>
+    <w:p>
+      <w:r>
+        <w:t>querySelector()</w:t>
+      </w:r>
+    </w:p>
+    <w:p>
+      <w:r>
+        <w:t>quertSelectorAll()</w:t>
       </w:r>
     </w:p>
     <w:p>
@@ -920,88 +896,6 @@
       </w:r>
     </w:p>
     <w:p>
-      <w:r>
-        <w:rPr>
-          <w:b/>
-          <w:bCs/>
-        </w:rPr>
-        <w:t xml:space="preserve">Por </w:t>
-      </w:r>
-      <w:proofErr w:type="gramStart"/>
-      <w:r>
-        <w:rPr>
-          <w:b/>
-          <w:bCs/>
-        </w:rPr>
-        <w:t>classe</w:t>
-      </w:r>
-      <w:r>
-        <w:t>{</w:t>
-      </w:r>
-      <w:proofErr w:type="gramEnd"/>
-    </w:p>
-    <w:p>
-      <w:proofErr w:type="gramStart"/>
-      <w:r>
-        <w:t>getElementsByClassName(</w:t>
-      </w:r>
-      <w:proofErr w:type="gramEnd"/>
-      <w:r>
-        <w:t>)</w:t>
-      </w:r>
-    </w:p>
-    <w:p>
-      <w:r>
-        <w:t>}</w:t>
-      </w:r>
-    </w:p>
-    <w:p>
-      <w:r>
-        <w:rPr>
-          <w:b/>
-          <w:bCs/>
-        </w:rPr>
-        <w:t xml:space="preserve">Por </w:t>
-      </w:r>
-      <w:proofErr w:type="gramStart"/>
-      <w:r>
-        <w:rPr>
-          <w:b/>
-          <w:bCs/>
-        </w:rPr>
-        <w:t>seletor</w:t>
-      </w:r>
-      <w:r>
-        <w:t>{</w:t>
-      </w:r>
-      <w:proofErr w:type="gramEnd"/>
-    </w:p>
-    <w:p>
-      <w:proofErr w:type="gramStart"/>
-      <w:r>
-        <w:t>querySelector(</w:t>
-      </w:r>
-      <w:proofErr w:type="gramEnd"/>
-      <w:r>
-        <w:t>)</w:t>
-      </w:r>
-    </w:p>
-    <w:p>
-      <w:proofErr w:type="gramStart"/>
-      <w:r>
-        <w:t>quertSelectorAll(</w:t>
-      </w:r>
-      <w:proofErr w:type="gramEnd"/>
-      <w:r>
-        <w:t>)</w:t>
-      </w:r>
-    </w:p>
-    <w:p>
-      <w:r>
-        <w:t>}</w:t>
-      </w:r>
-    </w:p>
-    <w:p>
       <w:pPr>
         <w:pStyle w:val="Ttulo1"/>
       </w:pPr>
@@ -1037,10 +931,13 @@
         </w:rPr>
       </w:pPr>
       <w:r>
-        <w:rPr>
-          <w:lang w:val="en-US"/>
-        </w:rPr>
-        <w:t xml:space="preserve"> Mousedown: m</w:t>
+        <w:t xml:space="preserve"> </w:t>
+      </w:r>
+      <w:r>
+        <w:rPr>
+          <w:lang w:val="en-US"/>
+        </w:rPr>
+        <w:t>Mousedown: m</w:t>
       </w:r>
       <w:r>
         <w:rPr>
@@ -1050,13 +947,27 @@
       </w:r>
     </w:p>
     <w:p>
-      <w:r>
+      <w:pPr>
+        <w:rPr>
+          <w:lang w:val="en-US"/>
+        </w:rPr>
+      </w:pPr>
+      <w:r>
+        <w:rPr>
+          <w:lang w:val="en-US"/>
+        </w:rPr>
         <w:t xml:space="preserve"> Mouseup: element pós pressionado</w:t>
       </w:r>
     </w:p>
     <w:p>
       <w:r>
-        <w:t xml:space="preserve"> Click: </w:t>
+        <w:rPr>
+          <w:lang w:val="en-US"/>
+        </w:rPr>
+        <w:t xml:space="preserve"> </w:t>
+      </w:r>
+      <w:r>
+        <w:t xml:space="preserve">Click: </w:t>
       </w:r>
       <w:r>
         <w:t>pressionar o elemento com o mouse rapidamente</w:t>
@@ -1074,6 +985,75 @@
       </w:r>
       <w:r>
         <w:t>lemento</w:t>
+      </w:r>
+    </w:p>
+    <w:p>
+      <w:pPr>
+        <w:pStyle w:val="SemEspaamento"/>
+      </w:pPr>
+      <w:r>
+        <w:t>Estudar</w:t>
+      </w:r>
+    </w:p>
+    <w:p>
+      <w:pPr>
+        <w:pStyle w:val="Ttulo1"/>
+      </w:pPr>
+    </w:p>
+    <w:p>
+      <w:r>
+        <w:t>-Funções</w:t>
+      </w:r>
+    </w:p>
+    <w:p>
+      <w:r>
+        <w:t>-Objetos</w:t>
+      </w:r>
+    </w:p>
+    <w:p>
+      <w:r>
+        <w:t>-POO</w:t>
+      </w:r>
+    </w:p>
+    <w:p>
+      <w:r>
+        <w:lastRenderedPageBreak/>
+        <w:t>-Modularização</w:t>
+      </w:r>
+      <w:r>
+        <w:t xml:space="preserve"> (lembre-se do python)</w:t>
+      </w:r>
+    </w:p>
+    <w:p>
+      <w:r>
+        <w:t>-RegEx</w:t>
+      </w:r>
+      <w:r>
+        <w:t xml:space="preserve"> (Expressões regulares)</w:t>
+      </w:r>
+    </w:p>
+    <w:p>
+      <w:r>
+        <w:t>-JSON</w:t>
+      </w:r>
+      <w:r>
+        <w:t xml:space="preserve"> (Uma estrutura de objetos que permite salvar dados localmente)</w:t>
+      </w:r>
+    </w:p>
+    <w:p>
+      <w:r>
+        <w:t>-AJAX</w:t>
+      </w:r>
+      <w:r>
+        <w:t xml:space="preserve"> (carregamento dinâmico como o do facebook)</w:t>
+      </w:r>
+    </w:p>
+    <w:p>
+      <w:r>
+        <w:t>-NodeJs</w:t>
+      </w:r>
+      <w:r>
+        <w:t xml:space="preserve"> (Frameworks back-end)</w:t>
       </w:r>
     </w:p>
     <w:sectPr>

</xml_diff>